<commit_message>
Upload HW5 doc with a solution to q5.
</commit_message>
<xml_diff>
--- a/HW5/ML from Data - HW 5.docx
+++ b/HW5/ML from Data - HW 5.docx
@@ -9783,14 +9783,7 @@
             <w:rFonts w:ascii="Cambria Math" w:hAnsi="Cambria Math"/>
             <w:lang w:val="en-US"/>
           </w:rPr>
-          <m:t>α</m:t>
-        </m:r>
-        <m:r>
-          <w:rPr>
-            <w:rFonts w:ascii="Cambria Math" w:hAnsi="Cambria Math"/>
-            <w:lang w:val="en-US"/>
-          </w:rPr>
-          <m:t xml:space="preserve">= 5,  </m:t>
+          <m:t xml:space="preserve">α= 5,  </m:t>
         </m:r>
         <m:acc>
           <m:accPr>
@@ -10188,14 +10181,7 @@
                   <w:rFonts w:ascii="Cambria Math" w:hAnsi="Cambria Math"/>
                   <w:lang w:val="en-US"/>
                 </w:rPr>
-                <m:t>0.2</m:t>
-              </m:r>
-              <m:r>
-                <w:rPr>
-                  <w:rFonts w:ascii="Cambria Math" w:hAnsi="Cambria Math"/>
-                  <w:lang w:val="en-US"/>
-                </w:rPr>
-                <m:t>±</m:t>
+                <m:t>0.2±</m:t>
               </m:r>
               <m:sSup>
                 <m:sSupPr>
@@ -10245,14 +10231,7 @@
                       <w:rFonts w:ascii="Cambria Math" w:hAnsi="Cambria Math"/>
                       <w:lang w:val="en-US"/>
                     </w:rPr>
-                    <m:t>0.</m:t>
-                  </m:r>
-                  <m:r>
-                    <w:rPr>
-                      <w:rFonts w:ascii="Cambria Math" w:hAnsi="Cambria Math"/>
-                      <w:lang w:val="en-US"/>
-                    </w:rPr>
-                    <m:t>975</m:t>
+                    <m:t>0.975</m:t>
                   </m:r>
                 </m:e>
               </m:d>
@@ -10291,21 +10270,7 @@
                           <w:rFonts w:ascii="Cambria Math" w:hAnsi="Cambria Math"/>
                           <w:lang w:val="en-US"/>
                         </w:rPr>
-                        <m:t>0.2</m:t>
-                      </m:r>
-                      <m:r>
-                        <w:rPr>
-                          <w:rFonts w:ascii="Cambria Math" w:hAnsi="Cambria Math"/>
-                          <w:lang w:val="en-US"/>
-                        </w:rPr>
-                        <m:t>∙</m:t>
-                      </m:r>
-                      <m:r>
-                        <w:rPr>
-                          <w:rFonts w:ascii="Cambria Math" w:hAnsi="Cambria Math"/>
-                          <w:lang w:val="en-US"/>
-                        </w:rPr>
-                        <m:t>0.8</m:t>
+                        <m:t>0.2∙0.8</m:t>
                       </m:r>
                       <m:ctrlPr>
                         <w:rPr>
@@ -10381,35 +10346,7 @@
                   <w:rFonts w:ascii="Cambria Math" w:hAnsi="Cambria Math"/>
                   <w:lang w:val="en-US"/>
                 </w:rPr>
-                <m:t>0.2</m:t>
-              </m:r>
-              <m:r>
-                <w:rPr>
-                  <w:rFonts w:ascii="Cambria Math" w:hAnsi="Cambria Math"/>
-                  <w:lang w:val="en-US"/>
-                </w:rPr>
-                <m:t>±</m:t>
-              </m:r>
-              <m:r>
-                <w:rPr>
-                  <w:rFonts w:ascii="Cambria Math" w:hAnsi="Cambria Math"/>
-                  <w:lang w:val="en-US"/>
-                </w:rPr>
-                <m:t>1.96</m:t>
-              </m:r>
-              <m:r>
-                <w:rPr>
-                  <w:rFonts w:ascii="Cambria Math" w:hAnsi="Cambria Math"/>
-                  <w:lang w:val="en-US"/>
-                </w:rPr>
-                <m:t xml:space="preserve">∙ </m:t>
-              </m:r>
-              <m:r>
-                <w:rPr>
-                  <w:rFonts w:ascii="Cambria Math" w:hAnsi="Cambria Math"/>
-                  <w:lang w:val="en-US"/>
-                </w:rPr>
-                <m:t>0.01264911064</m:t>
+                <m:t>0.2±1.96∙ 0.01264911064</m:t>
               </m:r>
             </m:e>
           </m:d>
@@ -10458,25 +10395,14 @@
                   <w:rFonts w:ascii="Cambria Math" w:hAnsi="Cambria Math"/>
                   <w:lang w:val="en-US"/>
                 </w:rPr>
-                <m:t>0.2</m:t>
-              </m:r>
-              <m:r>
-                <w:rPr>
-                  <w:rFonts w:ascii="Cambria Math" w:hAnsi="Cambria Math"/>
-                  <w:lang w:val="en-US"/>
-                </w:rPr>
-                <m:t>±</m:t>
-              </m:r>
-              <m:r>
-                <w:rPr>
-                  <w:rFonts w:ascii="Cambria Math" w:hAnsi="Cambria Math"/>
-                  <w:lang w:val="en-US"/>
-                </w:rPr>
-                <m:t>0.02479</m:t>
+                <m:t>0.2±0.02479</m:t>
               </m:r>
             </m:e>
           </m:d>
           <m:r>
+            <m:rPr>
+              <m:sty m:val="p"/>
+            </m:rPr>
             <w:rPr>
               <w:rFonts w:ascii="Cambria Math" w:hAnsi="Cambria Math"/>
               <w:lang w:val="en-US"/>
@@ -10520,21 +10446,7 @@
                   <w:rFonts w:ascii="Cambria Math" w:eastAsiaTheme="minorEastAsia" w:hAnsi="Cambria Math"/>
                   <w:lang w:val="en-US"/>
                 </w:rPr>
-                <m:t>0.1752</m:t>
-              </m:r>
-              <m:r>
-                <w:rPr>
-                  <w:rFonts w:ascii="Cambria Math" w:eastAsiaTheme="minorEastAsia" w:hAnsi="Cambria Math"/>
-                  <w:lang w:val="en-US"/>
-                </w:rPr>
-                <m:t xml:space="preserve">, </m:t>
-              </m:r>
-              <m:r>
-                <w:rPr>
-                  <w:rFonts w:ascii="Cambria Math" w:eastAsiaTheme="minorEastAsia" w:hAnsi="Cambria Math"/>
-                  <w:lang w:val="en-US"/>
-                </w:rPr>
-                <m:t>0.22479</m:t>
+                <m:t>0.1752, 0.22479</m:t>
               </m:r>
             </m:e>
           </m:d>
@@ -10592,6 +10504,67 @@
           <w:lang w:val="en-US"/>
         </w:rPr>
       </w:pPr>
+      <w:r>
+        <w:rPr>
+          <w:noProof/>
+          <w:lang w:val="en-US"/>
+        </w:rPr>
+        <w:drawing>
+          <wp:anchor distT="0" distB="0" distL="114300" distR="114300" simplePos="0" relativeHeight="251658240" behindDoc="0" locked="0" layoutInCell="1" allowOverlap="1" wp14:anchorId="25637D2D" wp14:editId="6B8E8B34">
+            <wp:simplePos x="0" y="0"/>
+            <wp:positionH relativeFrom="column">
+              <wp:posOffset>-146000</wp:posOffset>
+            </wp:positionH>
+            <wp:positionV relativeFrom="paragraph">
+              <wp:posOffset>298236</wp:posOffset>
+            </wp:positionV>
+            <wp:extent cx="5943600" cy="4457700"/>
+            <wp:effectExtent l="0" t="0" r="0" b="0"/>
+            <wp:wrapSquare wrapText="bothSides"/>
+            <wp:docPr id="1" name="Picture 1"/>
+            <wp:cNvGraphicFramePr>
+              <a:graphicFrameLocks xmlns:a="http://schemas.openxmlformats.org/drawingml/2006/main" noChangeAspect="1"/>
+            </wp:cNvGraphicFramePr>
+            <a:graphic xmlns:a="http://schemas.openxmlformats.org/drawingml/2006/main">
+              <a:graphicData uri="http://schemas.openxmlformats.org/drawingml/2006/picture">
+                <pic:pic xmlns:pic="http://schemas.openxmlformats.org/drawingml/2006/picture">
+                  <pic:nvPicPr>
+                    <pic:cNvPr id="1" name="Picture 1"/>
+                    <pic:cNvPicPr/>
+                  </pic:nvPicPr>
+                  <pic:blipFill>
+                    <a:blip r:embed="rId5" cstate="print">
+                      <a:extLst>
+                        <a:ext uri="{28A0092B-C50C-407E-A947-70E740481C1C}">
+                          <a14:useLocalDpi xmlns:a14="http://schemas.microsoft.com/office/drawing/2010/main" val="0"/>
+                        </a:ext>
+                      </a:extLst>
+                    </a:blip>
+                    <a:stretch>
+                      <a:fillRect/>
+                    </a:stretch>
+                  </pic:blipFill>
+                  <pic:spPr>
+                    <a:xfrm>
+                      <a:off x="0" y="0"/>
+                      <a:ext cx="5943600" cy="4457700"/>
+                    </a:xfrm>
+                    <a:prstGeom prst="rect">
+                      <a:avLst/>
+                    </a:prstGeom>
+                  </pic:spPr>
+                </pic:pic>
+              </a:graphicData>
+            </a:graphic>
+            <wp14:sizeRelH relativeFrom="page">
+              <wp14:pctWidth>0</wp14:pctWidth>
+            </wp14:sizeRelH>
+            <wp14:sizeRelV relativeFrom="page">
+              <wp14:pctHeight>0</wp14:pctHeight>
+            </wp14:sizeRelV>
+          </wp:anchor>
+        </w:drawing>
+      </w:r>
     </w:p>
     <w:p>
       <w:pPr>

</xml_diff>